<commit_message>
cleared out the literature review paragraph
</commit_message>
<xml_diff>
--- a/FINAL PROJECT BIO539.docx
+++ b/FINAL PROJECT BIO539.docx
@@ -51,171 +51,258 @@
           <w:sz w:val="28"/>
           <w:szCs w:val="28"/>
         </w:rPr>
-        <w:t xml:space="preserve">Spodoptera </w:t>
-      </w:r>
-      <w:proofErr w:type="spellStart"/>
+        <w:t>Spodoptera frugiperda</w:t>
+      </w:r>
+      <w:r>
+        <w:rPr>
+          <w:sz w:val="28"/>
+          <w:szCs w:val="28"/>
+        </w:rPr>
+        <w:t xml:space="preserve"> J.E. Smith</w:t>
+      </w:r>
+      <w:r>
+        <w:rPr>
+          <w:sz w:val="32"/>
+          <w:szCs w:val="32"/>
+        </w:rPr>
+        <w:t>)</w:t>
+      </w:r>
+    </w:p>
+    <w:p>
+      <w:pPr>
+        <w:jc w:val="center"/>
+        <w:rPr>
+          <w:b/>
+          <w:bCs/>
+          <w:sz w:val="40"/>
+          <w:szCs w:val="40"/>
+        </w:rPr>
+      </w:pPr>
+    </w:p>
+    <w:p>
+      <w:pPr>
+        <w:jc w:val="center"/>
+        <w:rPr>
+          <w:sz w:val="32"/>
+          <w:szCs w:val="32"/>
+        </w:rPr>
+      </w:pPr>
+      <w:r>
+        <w:rPr>
+          <w:b/>
+          <w:bCs/>
+          <w:sz w:val="40"/>
+          <w:szCs w:val="40"/>
+        </w:rPr>
+        <w:t>Course title</w:t>
+      </w:r>
+      <w:r>
+        <w:rPr>
+          <w:b/>
+          <w:bCs/>
+          <w:sz w:val="32"/>
+          <w:szCs w:val="32"/>
+        </w:rPr>
+        <w:t>:</w:t>
+      </w:r>
+      <w:r>
+        <w:rPr>
+          <w:sz w:val="32"/>
+          <w:szCs w:val="32"/>
+        </w:rPr>
+        <w:t xml:space="preserve"> Bio 539- BIG DATA ANALYSIS</w:t>
+      </w:r>
+    </w:p>
+    <w:p>
+      <w:pPr>
+        <w:jc w:val="center"/>
+        <w:rPr>
+          <w:b/>
+          <w:bCs/>
+          <w:sz w:val="32"/>
+          <w:szCs w:val="32"/>
+        </w:rPr>
+      </w:pPr>
+    </w:p>
+    <w:p>
+      <w:pPr>
+        <w:jc w:val="center"/>
+        <w:rPr>
+          <w:sz w:val="32"/>
+          <w:szCs w:val="32"/>
+        </w:rPr>
+      </w:pPr>
+      <w:r>
+        <w:rPr>
+          <w:b/>
+          <w:bCs/>
+          <w:sz w:val="32"/>
+          <w:szCs w:val="32"/>
+        </w:rPr>
+        <w:t>Course Advisor</w:t>
+      </w:r>
+      <w:r>
+        <w:rPr>
+          <w:sz w:val="32"/>
+          <w:szCs w:val="32"/>
+        </w:rPr>
+        <w:t>: Dr. Rachel Schwart</w:t>
+      </w:r>
+    </w:p>
+    <w:p>
+      <w:pPr>
+        <w:rPr>
+          <w:sz w:val="32"/>
+          <w:szCs w:val="32"/>
+        </w:rPr>
+      </w:pPr>
+    </w:p>
+    <w:p>
+      <w:pPr>
+        <w:rPr>
+          <w:sz w:val="32"/>
+          <w:szCs w:val="32"/>
+        </w:rPr>
+      </w:pPr>
+    </w:p>
+    <w:p>
+      <w:pPr>
+        <w:rPr>
+          <w:sz w:val="32"/>
+          <w:szCs w:val="32"/>
+        </w:rPr>
+      </w:pPr>
+    </w:p>
+    <w:p>
+      <w:pPr>
+        <w:rPr>
+          <w:sz w:val="32"/>
+          <w:szCs w:val="32"/>
+        </w:rPr>
+      </w:pPr>
+    </w:p>
+    <w:p>
+      <w:pPr>
+        <w:rPr>
+          <w:b/>
+          <w:bCs/>
+          <w:sz w:val="32"/>
+          <w:szCs w:val="32"/>
+        </w:rPr>
+      </w:pPr>
+    </w:p>
+    <w:p>
+      <w:pPr>
+        <w:rPr>
+          <w:b/>
+          <w:bCs/>
+          <w:sz w:val="28"/>
+          <w:szCs w:val="28"/>
+        </w:rPr>
+      </w:pPr>
+    </w:p>
+    <w:p>
+      <w:pPr>
+        <w:jc w:val="center"/>
+      </w:pPr>
+      <w:r>
+        <w:rPr>
+          <w:b/>
+          <w:bCs/>
+          <w:sz w:val="28"/>
+          <w:szCs w:val="28"/>
+        </w:rPr>
+        <w:t>I</w:t>
+      </w:r>
+      <w:r>
+        <w:rPr>
+          <w:b/>
+          <w:bCs/>
+          <w:sz w:val="28"/>
+          <w:szCs w:val="28"/>
+        </w:rPr>
+        <w:t>NTRODUCTION</w:t>
+      </w:r>
+      <w:r>
+        <w:rPr>
+          <w:b/>
+          <w:bCs/>
+          <w:sz w:val="28"/>
+          <w:szCs w:val="28"/>
+        </w:rPr>
+        <w:t>.</w:t>
+      </w:r>
+      <w:r>
+        <w:br/>
+      </w:r>
+    </w:p>
+    <w:p>
+      <w:r>
+        <w:t>Fall armyworm (</w:t>
+      </w:r>
       <w:r>
         <w:rPr>
           <w:i/>
           <w:iCs/>
+        </w:rPr>
+        <w:t>Spodoptera frugiperda)</w:t>
+      </w:r>
+      <w:r>
+        <w:t xml:space="preserve"> has emerged as a significant threat to maize production in Africa since its introduction in 2016</w:t>
+      </w:r>
+      <w:r>
+        <w:t xml:space="preserve"> </w:t>
+      </w:r>
+      <w:r>
+        <w:t xml:space="preserve">(Goergen </w:t>
+      </w:r>
+      <w:r>
+        <w:rPr>
+          <w:i/>
+          <w:iCs/>
+        </w:rPr>
+        <w:t>et al</w:t>
+      </w:r>
+      <w:r>
+        <w:t>., 2016a).</w:t>
+      </w:r>
+      <w:r>
+        <w:t xml:space="preserve">. </w:t>
+      </w:r>
+      <w:r>
+        <w:t>Fall armyworm is a pest of American origin that belong to the order Lepidoptera and family Noctuidae. It’s existence has been reported to date back to the 17th century (Tijani, 2018)</w:t>
+      </w:r>
+      <w:r>
+        <w:t>.</w:t>
+      </w:r>
+    </w:p>
+    <w:p>
+      <w:pPr>
+        <w:rPr>
+          <w:b/>
+          <w:bCs/>
           <w:sz w:val="28"/>
           <w:szCs w:val="28"/>
         </w:rPr>
-        <w:t>frugiperda</w:t>
-      </w:r>
-      <w:proofErr w:type="spellEnd"/>
-      <w:r>
-        <w:rPr>
+      </w:pPr>
+      <w:r>
+        <w:rPr>
+          <w:b/>
+          <w:bCs/>
           <w:sz w:val="28"/>
           <w:szCs w:val="28"/>
         </w:rPr>
-        <w:t xml:space="preserve"> J.E. Smith</w:t>
-      </w:r>
-      <w:r>
-        <w:rPr>
-          <w:sz w:val="32"/>
-          <w:szCs w:val="32"/>
-        </w:rPr>
-        <w:t>)</w:t>
-      </w:r>
-    </w:p>
-    <w:p>
-      <w:pPr>
-        <w:jc w:val="center"/>
-        <w:rPr>
-          <w:b/>
-          <w:bCs/>
-          <w:sz w:val="40"/>
-          <w:szCs w:val="40"/>
-        </w:rPr>
-      </w:pPr>
-    </w:p>
-    <w:p>
-      <w:pPr>
-        <w:jc w:val="center"/>
-        <w:rPr>
-          <w:sz w:val="32"/>
-          <w:szCs w:val="32"/>
-        </w:rPr>
-      </w:pPr>
-      <w:r>
-        <w:rPr>
-          <w:b/>
-          <w:bCs/>
-          <w:sz w:val="40"/>
-          <w:szCs w:val="40"/>
-        </w:rPr>
-        <w:t>Course title</w:t>
-      </w:r>
-      <w:r>
-        <w:rPr>
-          <w:b/>
-          <w:bCs/>
-          <w:sz w:val="32"/>
-          <w:szCs w:val="32"/>
-        </w:rPr>
-        <w:t>:</w:t>
-      </w:r>
-      <w:r>
-        <w:rPr>
-          <w:sz w:val="32"/>
-          <w:szCs w:val="32"/>
-        </w:rPr>
-        <w:t xml:space="preserve"> Bio 539- BIG DATA ANALYSIS</w:t>
-      </w:r>
-    </w:p>
-    <w:p>
-      <w:pPr>
-        <w:jc w:val="center"/>
-        <w:rPr>
-          <w:b/>
-          <w:bCs/>
-          <w:sz w:val="32"/>
-          <w:szCs w:val="32"/>
-        </w:rPr>
-      </w:pPr>
-    </w:p>
-    <w:p>
-      <w:pPr>
-        <w:jc w:val="center"/>
-        <w:rPr>
-          <w:sz w:val="32"/>
-          <w:szCs w:val="32"/>
-        </w:rPr>
-      </w:pPr>
-      <w:r>
-        <w:rPr>
-          <w:b/>
-          <w:bCs/>
-          <w:sz w:val="32"/>
-          <w:szCs w:val="32"/>
-        </w:rPr>
-        <w:t>Course Advisor</w:t>
-      </w:r>
-      <w:r>
-        <w:rPr>
-          <w:sz w:val="32"/>
-          <w:szCs w:val="32"/>
-        </w:rPr>
-        <w:t>: Dr. Rachel Schwart</w:t>
-      </w:r>
-    </w:p>
-    <w:p>
-      <w:pPr>
-        <w:rPr>
-          <w:sz w:val="32"/>
-          <w:szCs w:val="32"/>
-        </w:rPr>
-      </w:pPr>
-    </w:p>
-    <w:p>
-      <w:pPr>
-        <w:rPr>
-          <w:sz w:val="32"/>
-          <w:szCs w:val="32"/>
-        </w:rPr>
-      </w:pPr>
-    </w:p>
-    <w:p>
-      <w:pPr>
-        <w:rPr>
-          <w:sz w:val="32"/>
-          <w:szCs w:val="32"/>
-        </w:rPr>
-      </w:pPr>
-    </w:p>
-    <w:p>
-      <w:pPr>
-        <w:rPr>
-          <w:sz w:val="32"/>
-          <w:szCs w:val="32"/>
-        </w:rPr>
-      </w:pPr>
-    </w:p>
-    <w:p>
-      <w:pPr>
-        <w:rPr>
-          <w:b/>
-          <w:bCs/>
-          <w:sz w:val="32"/>
-          <w:szCs w:val="32"/>
-        </w:rPr>
-      </w:pPr>
-    </w:p>
-    <w:p>
-      <w:pPr>
+        <w:t>M</w:t>
+      </w:r>
+      <w:r>
         <w:rPr>
           <w:b/>
           <w:bCs/>
           <w:sz w:val="28"/>
           <w:szCs w:val="28"/>
         </w:rPr>
-      </w:pPr>
-    </w:p>
-    <w:p>
-      <w:pPr>
-        <w:jc w:val="center"/>
-      </w:pPr>
+        <w:t>ATERIALS</w:t>
+      </w:r>
       <w:r>
         <w:rPr>
           <w:b/>
@@ -223,7 +310,7 @@
           <w:sz w:val="28"/>
           <w:szCs w:val="28"/>
         </w:rPr>
-        <w:t>I</w:t>
+        <w:t xml:space="preserve"> </w:t>
       </w:r>
       <w:r>
         <w:rPr>
@@ -232,7 +319,7 @@
           <w:sz w:val="28"/>
           <w:szCs w:val="28"/>
         </w:rPr>
-        <w:t>NTRODUCTION</w:t>
+        <w:t>AND</w:t>
       </w:r>
       <w:r>
         <w:rPr>
@@ -241,232 +328,31 @@
           <w:sz w:val="28"/>
           <w:szCs w:val="28"/>
         </w:rPr>
-        <w:t>.</w:t>
-      </w:r>
-      <w:r>
-        <w:br/>
-      </w:r>
-    </w:p>
-    <w:p>
-      <w:r>
-        <w:t>Fall armyworm (</w:t>
-      </w:r>
-      <w:r>
-        <w:rPr>
-          <w:i/>
-          <w:iCs/>
-        </w:rPr>
-        <w:t xml:space="preserve">Spodoptera </w:t>
-      </w:r>
-      <w:proofErr w:type="spellStart"/>
-      <w:r>
-        <w:rPr>
-          <w:i/>
-          <w:iCs/>
-        </w:rPr>
-        <w:t>frugiperda</w:t>
-      </w:r>
-      <w:proofErr w:type="spellEnd"/>
-      <w:r>
-        <w:rPr>
-          <w:i/>
-          <w:iCs/>
-        </w:rPr>
-        <w:t>)</w:t>
-      </w:r>
-      <w:r>
-        <w:t xml:space="preserve"> has emerged as a significant threat to maize production in Africa since its introduction in 2016</w:t>
-      </w:r>
-      <w:r>
-        <w:t xml:space="preserve"> </w:t>
-      </w:r>
-      <w:r>
-        <w:t xml:space="preserve">(Goergen </w:t>
-      </w:r>
-      <w:r>
-        <w:rPr>
-          <w:i/>
-          <w:iCs/>
-        </w:rPr>
-        <w:t>et al</w:t>
-      </w:r>
-      <w:r>
-        <w:t>., 2016a</w:t>
-      </w:r>
-      <w:proofErr w:type="gramStart"/>
-      <w:r>
-        <w:t>).</w:t>
-      </w:r>
-      <w:r>
-        <w:t>.</w:t>
-      </w:r>
-      <w:proofErr w:type="gramEnd"/>
-      <w:r>
-        <w:t xml:space="preserve"> </w:t>
-      </w:r>
-      <w:r>
-        <w:t xml:space="preserve">Fall armyworm is a pest of American origin that belong to the order Lepidoptera and family </w:t>
-      </w:r>
-      <w:proofErr w:type="spellStart"/>
-      <w:r>
-        <w:t>Noctuidae</w:t>
-      </w:r>
-      <w:proofErr w:type="spellEnd"/>
-      <w:r>
-        <w:t>.</w:t>
-      </w:r>
-      <w:r>
-        <w:t xml:space="preserve"> </w:t>
-      </w:r>
-      <w:proofErr w:type="gramStart"/>
-      <w:r>
-        <w:t>It’s</w:t>
-      </w:r>
-      <w:proofErr w:type="gramEnd"/>
-      <w:r>
-        <w:t xml:space="preserve"> existence has been reported to date back to the 17th century (Tijani, 2018)</w:t>
-      </w:r>
-      <w:r>
-        <w:t>.</w:t>
-      </w:r>
-    </w:p>
-    <w:p>
-      <w:pPr>
-        <w:rPr>
-          <w:b/>
-          <w:bCs/>
-          <w:sz w:val="32"/>
-          <w:szCs w:val="32"/>
-        </w:rPr>
-      </w:pPr>
-    </w:p>
-    <w:p>
-      <w:pPr>
-        <w:rPr>
+        <w:t xml:space="preserve"> M</w:t>
+      </w:r>
+      <w:r>
+        <w:rPr>
+          <w:b/>
+          <w:bCs/>
           <w:sz w:val="28"/>
           <w:szCs w:val="28"/>
         </w:rPr>
-      </w:pPr>
-      <w:r>
-        <w:rPr>
-          <w:b/>
-          <w:bCs/>
-          <w:sz w:val="28"/>
-          <w:szCs w:val="28"/>
-        </w:rPr>
-        <w:t>LITERATURE REVIEW</w:t>
-      </w:r>
-      <w:r>
-        <w:rPr>
-          <w:sz w:val="28"/>
-          <w:szCs w:val="28"/>
-        </w:rPr>
-        <w:t>.</w:t>
-      </w:r>
-    </w:p>
-    <w:p>
-      <w:r>
-        <w:t xml:space="preserve">Previous studies have documented the devastating impact of fall armyworm on maize crops across Africa. Research efforts have focused on various control measures including cultural practices, biological control, chemical applications, and host-plant resistance. Host-plant resistance has gained attention as a sustainable management strategy. Genetic </w:t>
+        <w:t>ETHODS.</w:t>
+      </w:r>
+    </w:p>
+    <w:p>
+      <w:r>
+        <w:t>Sixteen early maturing white maize inbred lines with different levels of resistance to FAW that constituted the genetic material for this study were obtained from the maize improvement program of IITA.</w:t>
+      </w:r>
+      <w:r>
+        <w:t xml:space="preserve"> </w:t>
+      </w:r>
+      <w:r>
+        <w:t xml:space="preserve">The study utilized 72 hybrids derived from crosses between selected inbred lines. Field trials were conducted at two locations: Ile-Ife and Ikenne, Nigeria, during 2023. The experimental design consisted of a randomized complete block </w:t>
       </w:r>
       <w:r>
         <w:lastRenderedPageBreak/>
-        <w:t>studies have identified quantitative trait loci (QTL) associated with fall armyworm resistance, providing a foundation for breeding programs. l.</w:t>
-      </w:r>
-    </w:p>
-    <w:p>
-      <w:pPr>
-        <w:rPr>
-          <w:b/>
-          <w:bCs/>
-          <w:sz w:val="32"/>
-          <w:szCs w:val="32"/>
-        </w:rPr>
-      </w:pPr>
-    </w:p>
-    <w:p>
-      <w:pPr>
-        <w:rPr>
-          <w:b/>
-          <w:bCs/>
-          <w:sz w:val="28"/>
-          <w:szCs w:val="28"/>
-        </w:rPr>
-      </w:pPr>
-      <w:r>
-        <w:rPr>
-          <w:b/>
-          <w:bCs/>
-          <w:sz w:val="28"/>
-          <w:szCs w:val="28"/>
-        </w:rPr>
-        <w:t>M</w:t>
-      </w:r>
-      <w:r>
-        <w:rPr>
-          <w:b/>
-          <w:bCs/>
-          <w:sz w:val="28"/>
-          <w:szCs w:val="28"/>
-        </w:rPr>
-        <w:t>ATERIALS</w:t>
-      </w:r>
-      <w:r>
-        <w:rPr>
-          <w:b/>
-          <w:bCs/>
-          <w:sz w:val="28"/>
-          <w:szCs w:val="28"/>
-        </w:rPr>
-        <w:t xml:space="preserve"> </w:t>
-      </w:r>
-      <w:r>
-        <w:rPr>
-          <w:b/>
-          <w:bCs/>
-          <w:sz w:val="28"/>
-          <w:szCs w:val="28"/>
-        </w:rPr>
-        <w:t>AND</w:t>
-      </w:r>
-      <w:r>
-        <w:rPr>
-          <w:b/>
-          <w:bCs/>
-          <w:sz w:val="28"/>
-          <w:szCs w:val="28"/>
-        </w:rPr>
-        <w:t xml:space="preserve"> M</w:t>
-      </w:r>
-      <w:r>
-        <w:rPr>
-          <w:b/>
-          <w:bCs/>
-          <w:sz w:val="28"/>
-          <w:szCs w:val="28"/>
-        </w:rPr>
-        <w:t>ETHODS.</w:t>
-      </w:r>
-    </w:p>
-    <w:p>
-      <w:r>
-        <w:t xml:space="preserve">Sixteen early maturing white maize inbred lines with different levels of resistance to FAW that constituted the genetic material for this study were obtained from the maize improvement program of </w:t>
-      </w:r>
-      <w:r>
-        <w:t>IITA.</w:t>
-      </w:r>
-      <w:r>
-        <w:t xml:space="preserve"> </w:t>
-      </w:r>
-      <w:r>
-        <w:t xml:space="preserve">The study utilized 72 hybrids derived from crosses between selected inbred lines. Field trials were conducted at two locations: Ile-Ife and </w:t>
-      </w:r>
-      <w:proofErr w:type="spellStart"/>
-      <w:r>
-        <w:t>Ikenne</w:t>
-      </w:r>
-      <w:proofErr w:type="spellEnd"/>
-      <w:r>
-        <w:t>, Nigeria, during 2023. The experimental design consisted of a randomized complete block design with three replications per environment. Treatments included both infested and non-infested conditions.</w:t>
+        <w:t>design with three replications per environment. Treatments included both infested and non-infested conditions.</w:t>
       </w:r>
     </w:p>
     <w:p/>
@@ -603,6 +489,7 @@
           <w:bCs/>
           <w:noProof/>
         </w:rPr>
+        <w:lastRenderedPageBreak/>
         <w:drawing>
           <wp:inline distT="0" distB="0" distL="0" distR="0" wp14:anchorId="1E438882" wp14:editId="2D07CECB">
             <wp:extent cx="6256020" cy="2430780"/>
@@ -750,35 +637,16 @@
         <w:t xml:space="preserve">2 </w:t>
       </w:r>
       <w:r>
-        <w:t>highlights the General Combining Ability (GCA) effects of parents for fall armyworm resistance (EASP) under controlled and infested environments, with a combined measure (</w:t>
-      </w:r>
-      <w:proofErr w:type="spellStart"/>
-      <w:r>
-        <w:t>GCA_Effect_EASP_Low</w:t>
-      </w:r>
-      <w:proofErr w:type="spellEnd"/>
-      <w:r>
-        <w:t xml:space="preserve">) ranking parents based on resistance; notable findings include </w:t>
-      </w:r>
+        <w:t>highlights the General Combining Ability (GCA) effects of parents for fall armyworm resistance (EASP) under controlled and infested environments, with a combined measure (GCA_Effect_EASP_Low) ranking parents based on resistance; notable findings include consistent performance by Parent 3 and Parent 14, making them promising for breeding programs, while Parent 5 shows susceptibility to FAW damage</w:t>
+      </w:r>
+      <w:r>
+        <w:t>.</w:t>
+      </w:r>
+    </w:p>
+    <w:p/>
+    <w:p>
       <w:r>
         <w:lastRenderedPageBreak/>
-        <w:t xml:space="preserve">consistent performance by Parent 3 and Parent 14, making them </w:t>
-      </w:r>
-      <w:proofErr w:type="gramStart"/>
-      <w:r>
-        <w:t>promising</w:t>
-      </w:r>
-      <w:proofErr w:type="gramEnd"/>
-      <w:r>
-        <w:t xml:space="preserve"> for breeding programs, while Parent 5 shows susceptibility to FAW damage</w:t>
-      </w:r>
-      <w:r>
-        <w:t>.</w:t>
-      </w:r>
-    </w:p>
-    <w:p/>
-    <w:p>
-      <w:r>
         <w:t xml:space="preserve">Fig </w:t>
       </w:r>
       <w:r>
@@ -1064,13 +932,8 @@
     <w:p/>
     <w:p/>
     <w:p>
-      <w:proofErr w:type="gramStart"/>
-      <w:r>
-        <w:t>Fig</w:t>
-      </w:r>
-      <w:proofErr w:type="gramEnd"/>
-      <w:r>
-        <w:t xml:space="preserve"> 3 and 4 </w:t>
+      <w:r>
+        <w:t xml:space="preserve">Fig 3 and 4 </w:t>
       </w:r>
       <w:r>
         <w:t>reveal</w:t>
@@ -1437,75 +1300,24 @@
     </w:p>
     <w:p>
       <w:r>
-        <w:t xml:space="preserve">Goergen, G., Kumar, P. L., </w:t>
-      </w:r>
-      <w:proofErr w:type="spellStart"/>
-      <w:r>
-        <w:t>Sankung</w:t>
-      </w:r>
-      <w:proofErr w:type="spellEnd"/>
-      <w:r>
-        <w:t xml:space="preserve">, S. B., Togola, A., and </w:t>
-      </w:r>
-      <w:proofErr w:type="spellStart"/>
-      <w:r>
-        <w:t>Tamò</w:t>
-      </w:r>
-      <w:proofErr w:type="spellEnd"/>
-      <w:r>
-        <w:t xml:space="preserve">, M. (2016a). First report of outbreaks of the fall armyworm </w:t>
+        <w:t xml:space="preserve">Goergen, G., Kumar, P. L., Sankung, S. B., Togola, A., and Tamò, M. (2016a). First report of outbreaks of the fall armyworm </w:t>
       </w:r>
       <w:r>
         <w:rPr>
           <w:i/>
           <w:iCs/>
         </w:rPr>
-        <w:t xml:space="preserve">Spodoptera </w:t>
-      </w:r>
-      <w:proofErr w:type="spellStart"/>
+        <w:t xml:space="preserve">Spodoptera frugiperda </w:t>
+      </w:r>
+      <w:r>
+        <w:t xml:space="preserve">(J E Smith) (Lepidoptera, Noctuidae), a new alien invasive pest in West and Central Africa. </w:t>
+      </w:r>
       <w:r>
         <w:rPr>
           <w:i/>
           <w:iCs/>
         </w:rPr>
-        <w:t>frugiperda</w:t>
-      </w:r>
-      <w:proofErr w:type="spellEnd"/>
-      <w:r>
-        <w:rPr>
-          <w:i/>
-          <w:iCs/>
-        </w:rPr>
-        <w:t xml:space="preserve"> </w:t>
-      </w:r>
-      <w:r>
-        <w:t xml:space="preserve">(J E Smith) (Lepidoptera, </w:t>
-      </w:r>
-      <w:proofErr w:type="spellStart"/>
-      <w:r>
-        <w:t>Noctuidae</w:t>
-      </w:r>
-      <w:proofErr w:type="spellEnd"/>
-      <w:r>
-        <w:t xml:space="preserve">), a new alien invasive pest in West and Central Africa. </w:t>
-      </w:r>
-      <w:proofErr w:type="spellStart"/>
-      <w:proofErr w:type="gramStart"/>
-      <w:r>
-        <w:rPr>
-          <w:i/>
-          <w:iCs/>
-        </w:rPr>
-        <w:t>PLoS</w:t>
-      </w:r>
-      <w:proofErr w:type="spellEnd"/>
-      <w:proofErr w:type="gramEnd"/>
-      <w:r>
-        <w:rPr>
-          <w:i/>
-          <w:iCs/>
-        </w:rPr>
-        <w:t xml:space="preserve"> ONE</w:t>
+        <w:t>PLoS ONE</w:t>
       </w:r>
       <w:r>
         <w:t xml:space="preserve">, </w:t>
@@ -2335,6 +2147,7 @@
   <w:style w:type="character" w:default="1" w:styleId="DefaultParagraphFont">
     <w:name w:val="Default Paragraph Font"/>
     <w:uiPriority w:val="1"/>
+    <w:semiHidden/>
     <w:unhideWhenUsed/>
   </w:style>
   <w:style w:type="table" w:default="1" w:styleId="TableNormal">

</xml_diff>